<commit_message>
Removing an outdated hyperlink.
</commit_message>
<xml_diff>
--- a/OnPremiseDataSourcePipeline.docx
+++ b/OnPremiseDataSourcePipeline.docx
@@ -2820,20 +2820,26 @@
         </w:rPr>
         <w:t xml:space="preserve">location of </w:t>
       </w:r>
-      <w:hyperlink r:id="rId14" w:history="1">
-        <w:r>
-          <w:rPr>
-            <w:b/>
-            <w:color w:val="FF0000"/>
-          </w:rPr>
-          <w:t>IngressPipeline</w:t>
-        </w:r>
-      </w:hyperlink>
-      <w:r>
-        <w:rPr>
-          <w:color w:val="FF0000"/>
-        </w:rPr>
-        <w:t xml:space="preserve"> definition</w:t>
+      <w:r>
+        <w:rPr>
+          <w:b/>
+          <w:color w:val="FF0000"/>
+        </w:rPr>
+        <w:t>IngressPipeline</w:t>
+      </w:r>
+      <w:r>
+        <w:rPr>
+          <w:color w:val="FF0000"/>
+        </w:rPr>
+        <w:t xml:space="preserve"> defi</w:t>
+      </w:r>
+      <w:bookmarkStart w:id="2" w:name="_GoBack"/>
+      <w:bookmarkEnd w:id="2"/>
+      <w:r>
+        <w:rPr>
+          <w:color w:val="FF0000"/>
+        </w:rPr>
+        <w:t>nition</w:t>
       </w:r>
       <w:r>
         <w:rPr>
@@ -2890,7 +2896,7 @@
                     <pic:cNvPicPr/>
                   </pic:nvPicPr>
                   <pic:blipFill>
-                    <a:blip r:embed="rId15">
+                    <a:blip r:embed="rId14">
                       <a:extLst>
                         <a:ext uri="{28A0092B-C50C-407E-A947-70E740481C1C}">
                           <a14:useLocalDpi xmlns:a14="http://schemas.microsoft.com/office/drawing/2010/main" val="0"/>
@@ -2922,7 +2928,7 @@
         <w:pStyle w:val="Caption"/>
         <w:jc w:val="center"/>
       </w:pPr>
-      <w:bookmarkStart w:id="2" w:name="_Ref414987258"/>
+      <w:bookmarkStart w:id="3" w:name="_Ref414987258"/>
       <w:r>
         <w:t xml:space="preserve">Figure </w:t>
       </w:r>
@@ -2947,7 +2953,7 @@
         </w:rPr>
         <w:fldChar w:fldCharType="end"/>
       </w:r>
-      <w:bookmarkEnd w:id="2"/>
+      <w:bookmarkEnd w:id="3"/>
       <w:r>
         <w:t>: AML Scoring Pipeline</w:t>
       </w:r>
@@ -3589,7 +3595,7 @@
                     <pic:cNvPicPr/>
                   </pic:nvPicPr>
                   <pic:blipFill>
-                    <a:blip r:embed="rId16"/>
+                    <a:blip r:embed="rId15"/>
                     <a:stretch>
                       <a:fillRect/>
                     </a:stretch>
@@ -3615,7 +3621,7 @@
         <w:pStyle w:val="Caption"/>
         <w:jc w:val="center"/>
       </w:pPr>
-      <w:bookmarkStart w:id="3" w:name="_Ref414988952"/>
+      <w:bookmarkStart w:id="4" w:name="_Ref414988952"/>
       <w:r>
         <w:t xml:space="preserve">Figure </w:t>
       </w:r>
@@ -3640,7 +3646,7 @@
         </w:rPr>
         <w:fldChar w:fldCharType="end"/>
       </w:r>
-      <w:bookmarkEnd w:id="3"/>
+      <w:bookmarkEnd w:id="4"/>
       <w:r>
         <w:t>: Egress</w:t>
       </w:r>
@@ -4675,6 +4681,118 @@
       </w:r>
       <w:r>
         <w:t xml:space="preserve">install the plugin </w:t>
+      </w:r>
+      <w:hyperlink r:id="rId16" w:history="1">
+        <w:r>
+          <w:rPr>
+            <w:rStyle w:val="Hyperlink"/>
+          </w:rPr>
+          <w:t>here</w:t>
+        </w:r>
+      </w:hyperlink>
+      <w:r>
+        <w:t xml:space="preserve"> (t</w:t>
+      </w:r>
+      <w:r>
+        <w:t>he plugin is already included as part of Excel 2016</w:t>
+      </w:r>
+      <w:r>
+        <w:t xml:space="preserve"> – select </w:t>
+      </w:r>
+      <w:r>
+        <w:rPr>
+          <w:b/>
+        </w:rPr>
+        <w:t>New Query</w:t>
+      </w:r>
+      <w:r>
+        <w:t xml:space="preserve"> under the Data tab</w:t>
+      </w:r>
+      <w:r>
+        <w:t>)</w:t>
+      </w:r>
+      <w:r>
+        <w:t xml:space="preserve"> </w:t>
+      </w:r>
+      <w:r>
+        <w:t>F</w:t>
+      </w:r>
+      <w:r>
+        <w:t>ollow the next few steps</w:t>
+      </w:r>
+      <w:r>
+        <w:t xml:space="preserve"> to add Azure blob as a data model which </w:t>
+      </w:r>
+      <w:r>
+        <w:t>is</w:t>
+      </w:r>
+      <w:r>
+        <w:t xml:space="preserve"> then uploaded to PowerBI</w:t>
+      </w:r>
+      <w:r>
+        <w:t xml:space="preserve"> dashboard</w:t>
+      </w:r>
+      <w:r>
+        <w:t>.</w:t>
+      </w:r>
+    </w:p>
+    <w:p>
+      <w:pPr>
+        <w:pStyle w:val="ListParagraph"/>
+        <w:numPr>
+          <w:ilvl w:val="0"/>
+          <w:numId w:val="27"/>
+        </w:numPr>
+        <w:jc w:val="both"/>
+      </w:pPr>
+      <w:r>
+        <w:t xml:space="preserve">Select </w:t>
+      </w:r>
+      <w:r>
+        <w:t>‘</w:t>
+      </w:r>
+      <w:r>
+        <w:t>New Query</w:t>
+      </w:r>
+      <w:r>
+        <w:t>’</w:t>
+      </w:r>
+      <w:r>
+        <w:t xml:space="preserve"> -&gt; From Azure -&gt; From Microsoft Azure Blob Storage</w:t>
+      </w:r>
+    </w:p>
+    <w:p>
+      <w:pPr>
+        <w:pStyle w:val="ListParagraph"/>
+        <w:numPr>
+          <w:ilvl w:val="0"/>
+          <w:numId w:val="27"/>
+        </w:numPr>
+        <w:jc w:val="both"/>
+      </w:pPr>
+      <w:r>
+        <w:t>E</w:t>
+      </w:r>
+      <w:r>
+        <w:t>nter your blob storage account name</w:t>
+      </w:r>
+      <w:r>
+        <w:t xml:space="preserve"> (“starterkit”)</w:t>
+      </w:r>
+      <w:r>
+        <w:t xml:space="preserve"> and keys</w:t>
+      </w:r>
+      <w:r>
+        <w:t xml:space="preserve">. </w:t>
+      </w:r>
+      <w:r>
+        <w:t xml:space="preserve">If you do not know </w:t>
+      </w:r>
+      <w:r>
+        <w:t>these,</w:t>
+      </w:r>
+      <w:r>
+        <w:t xml:space="preserve"> you can get these from the Azure portal </w:t>
       </w:r>
       <w:hyperlink r:id="rId17" w:history="1">
         <w:r>
@@ -4685,48 +4803,6 @@
         </w:r>
       </w:hyperlink>
       <w:r>
-        <w:t xml:space="preserve"> (t</w:t>
-      </w:r>
-      <w:r>
-        <w:t>he plugin is already included as part of Excel 2016</w:t>
-      </w:r>
-      <w:r>
-        <w:t xml:space="preserve"> – select </w:t>
-      </w:r>
-      <w:r>
-        <w:rPr>
-          <w:b/>
-        </w:rPr>
-        <w:t>New Query</w:t>
-      </w:r>
-      <w:r>
-        <w:t xml:space="preserve"> under the Data tab</w:t>
-      </w:r>
-      <w:r>
-        <w:t>)</w:t>
-      </w:r>
-      <w:r>
-        <w:t xml:space="preserve"> </w:t>
-      </w:r>
-      <w:r>
-        <w:t>F</w:t>
-      </w:r>
-      <w:r>
-        <w:t>ollow the next few steps</w:t>
-      </w:r>
-      <w:r>
-        <w:t xml:space="preserve"> to add Azure blob as a data model which </w:t>
-      </w:r>
-      <w:r>
-        <w:t>is</w:t>
-      </w:r>
-      <w:r>
-        <w:t xml:space="preserve"> then uploaded to PowerBI</w:t>
-      </w:r>
-      <w:r>
-        <w:t xml:space="preserve"> dashboard</w:t>
-      </w:r>
-      <w:r>
         <w:t>.</w:t>
       </w:r>
     </w:p>
@@ -4740,19 +4816,22 @@
         <w:jc w:val="both"/>
       </w:pPr>
       <w:r>
-        <w:t xml:space="preserve">Select </w:t>
-      </w:r>
-      <w:r>
-        <w:t>‘</w:t>
-      </w:r>
-      <w:r>
-        <w:t>New Query</w:t>
-      </w:r>
-      <w:r>
-        <w:t>’</w:t>
-      </w:r>
-      <w:r>
-        <w:t xml:space="preserve"> -&gt; From Azure -&gt; From Microsoft Azure Blob Storage</w:t>
+        <w:t xml:space="preserve">If the credentials are entered </w:t>
+      </w:r>
+      <w:r>
+        <w:t>correctly,</w:t>
+      </w:r>
+      <w:r>
+        <w:t xml:space="preserve"> you will see your blob container</w:t>
+      </w:r>
+      <w:r>
+        <w:t xml:space="preserve"> (“onprem”)</w:t>
+      </w:r>
+      <w:r>
+        <w:t>. Double-</w:t>
+      </w:r>
+      <w:r>
+        <w:t>click on the container to open it in Query Editor.</w:t>
       </w:r>
     </w:p>
     <w:p>
@@ -4765,39 +4844,40 @@
         <w:jc w:val="both"/>
       </w:pPr>
       <w:r>
-        <w:t>E</w:t>
-      </w:r>
-      <w:r>
-        <w:t>nter your blob storage account name</w:t>
-      </w:r>
-      <w:r>
-        <w:t xml:space="preserve"> (“starterkit”)</w:t>
-      </w:r>
-      <w:r>
-        <w:t xml:space="preserve"> and keys</w:t>
-      </w:r>
-      <w:r>
-        <w:t xml:space="preserve">. </w:t>
-      </w:r>
-      <w:r>
-        <w:t xml:space="preserve">If you do not know </w:t>
-      </w:r>
-      <w:r>
-        <w:t>these,</w:t>
-      </w:r>
-      <w:r>
-        <w:t xml:space="preserve"> you can get these from the Azure portal </w:t>
-      </w:r>
-      <w:hyperlink r:id="rId18" w:history="1">
-        <w:r>
-          <w:rPr>
-            <w:rStyle w:val="Hyperlink"/>
-          </w:rPr>
-          <w:t>here</w:t>
-        </w:r>
-      </w:hyperlink>
-      <w:r>
-        <w:t>.</w:t>
+        <w:t xml:space="preserve">In the editor window, </w:t>
+      </w:r>
+      <w:r>
+        <w:t xml:space="preserve">click on </w:t>
+      </w:r>
+      <w:r>
+        <w:t>“</w:t>
+      </w:r>
+      <w:r>
+        <w:t>Binary</w:t>
+      </w:r>
+      <w:r>
+        <w:t>”</w:t>
+      </w:r>
+      <w:r>
+        <w:t xml:space="preserve"> to load the actual data</w:t>
+      </w:r>
+      <w:r>
+        <w:t xml:space="preserve"> and then click on ‘Close &amp; Load To’. </w:t>
+      </w:r>
+      <w:r>
+        <w:t xml:space="preserve">Make sure the workbook queries tab on </w:t>
+      </w:r>
+      <w:r>
+        <w:t xml:space="preserve">the </w:t>
+      </w:r>
+      <w:r>
+        <w:t xml:space="preserve">right reports </w:t>
+      </w:r>
+      <w:r>
+        <w:t xml:space="preserve">the </w:t>
+      </w:r>
+      <w:r>
+        <w:t>correct number of rows for data.</w:t>
       </w:r>
     </w:p>
     <w:p>
@@ -4810,22 +4890,43 @@
         <w:jc w:val="both"/>
       </w:pPr>
       <w:r>
-        <w:t xml:space="preserve">If the credentials are entered </w:t>
-      </w:r>
-      <w:r>
-        <w:t>correctly,</w:t>
-      </w:r>
-      <w:r>
-        <w:t xml:space="preserve"> you will see your blob container</w:t>
-      </w:r>
-      <w:r>
-        <w:t xml:space="preserve"> (“onprem”)</w:t>
-      </w:r>
-      <w:r>
-        <w:t>. Double-</w:t>
-      </w:r>
-      <w:r>
-        <w:t>click on the container to open it in Query Editor.</w:t>
+        <w:t xml:space="preserve">In the </w:t>
+      </w:r>
+      <w:r>
+        <w:t>dialog box that follows select “Only Create Connection” and click on the checkbox “Add t</w:t>
+      </w:r>
+      <w:r>
+        <w:t xml:space="preserve">his </w:t>
+      </w:r>
+      <w:r>
+        <w:t xml:space="preserve">data to the Data Model”. This </w:t>
+      </w:r>
+      <w:r>
+        <w:t>load</w:t>
+      </w:r>
+      <w:r>
+        <w:t>s</w:t>
+      </w:r>
+      <w:r>
+        <w:t xml:space="preserve"> </w:t>
+      </w:r>
+      <w:r>
+        <w:t>your data</w:t>
+      </w:r>
+      <w:r>
+        <w:t xml:space="preserve"> </w:t>
+      </w:r>
+      <w:r>
+        <w:t xml:space="preserve">to the </w:t>
+      </w:r>
+      <w:r>
+        <w:t>E</w:t>
+      </w:r>
+      <w:r>
+        <w:t>xc</w:t>
+      </w:r>
+      <w:r>
+        <w:t>el workbook.</w:t>
       </w:r>
     </w:p>
     <w:p>
@@ -4838,101 +4939,6 @@
         <w:jc w:val="both"/>
       </w:pPr>
       <w:r>
-        <w:t xml:space="preserve">In the editor window, </w:t>
-      </w:r>
-      <w:r>
-        <w:t xml:space="preserve">click on </w:t>
-      </w:r>
-      <w:r>
-        <w:t>“</w:t>
-      </w:r>
-      <w:r>
-        <w:t>Binary</w:t>
-      </w:r>
-      <w:r>
-        <w:t>”</w:t>
-      </w:r>
-      <w:r>
-        <w:t xml:space="preserve"> to load the actual data</w:t>
-      </w:r>
-      <w:r>
-        <w:t xml:space="preserve"> and then click on ‘Close &amp; Load To’. </w:t>
-      </w:r>
-      <w:r>
-        <w:t xml:space="preserve">Make sure the workbook queries tab on </w:t>
-      </w:r>
-      <w:r>
-        <w:t xml:space="preserve">the </w:t>
-      </w:r>
-      <w:r>
-        <w:t xml:space="preserve">right reports </w:t>
-      </w:r>
-      <w:r>
-        <w:t xml:space="preserve">the </w:t>
-      </w:r>
-      <w:r>
-        <w:t>correct number of rows for data.</w:t>
-      </w:r>
-    </w:p>
-    <w:p>
-      <w:pPr>
-        <w:pStyle w:val="ListParagraph"/>
-        <w:numPr>
-          <w:ilvl w:val="0"/>
-          <w:numId w:val="27"/>
-        </w:numPr>
-        <w:jc w:val="both"/>
-      </w:pPr>
-      <w:r>
-        <w:t xml:space="preserve">In the </w:t>
-      </w:r>
-      <w:r>
-        <w:t>dialog box that follows select “Only Create Connection” and click on the checkbox “Add t</w:t>
-      </w:r>
-      <w:r>
-        <w:t xml:space="preserve">his </w:t>
-      </w:r>
-      <w:r>
-        <w:t xml:space="preserve">data to the Data Model”. This </w:t>
-      </w:r>
-      <w:r>
-        <w:t>load</w:t>
-      </w:r>
-      <w:r>
-        <w:t>s</w:t>
-      </w:r>
-      <w:r>
-        <w:t xml:space="preserve"> </w:t>
-      </w:r>
-      <w:r>
-        <w:t>your data</w:t>
-      </w:r>
-      <w:r>
-        <w:t xml:space="preserve"> </w:t>
-      </w:r>
-      <w:r>
-        <w:t xml:space="preserve">to the </w:t>
-      </w:r>
-      <w:r>
-        <w:t>E</w:t>
-      </w:r>
-      <w:r>
-        <w:t>xc</w:t>
-      </w:r>
-      <w:r>
-        <w:t>el workbook.</w:t>
-      </w:r>
-    </w:p>
-    <w:p>
-      <w:pPr>
-        <w:pStyle w:val="ListParagraph"/>
-        <w:numPr>
-          <w:ilvl w:val="0"/>
-          <w:numId w:val="27"/>
-        </w:numPr>
-        <w:jc w:val="both"/>
-      </w:pPr>
-      <w:r>
         <w:t xml:space="preserve">Save the </w:t>
       </w:r>
       <w:r>
@@ -5019,7 +5025,7 @@
       <w:r>
         <w:t xml:space="preserve">the </w:t>
       </w:r>
-      <w:hyperlink r:id="rId19" w:history="1">
+      <w:hyperlink r:id="rId18" w:history="1">
         <w:r>
           <w:rPr>
             <w:rStyle w:val="Hyperlink"/>
@@ -5189,6 +5195,92 @@
             <wp:extent cx="184562" cy="189689"/>
             <wp:effectExtent l="0" t="0" r="6350" b="1270"/>
             <wp:docPr id="4" name="Picture 4"/>
+            <wp:cNvGraphicFramePr>
+              <a:graphicFrameLocks xmlns:a="http://schemas.openxmlformats.org/drawingml/2006/main" noChangeAspect="1"/>
+            </wp:cNvGraphicFramePr>
+            <a:graphic xmlns:a="http://schemas.openxmlformats.org/drawingml/2006/main">
+              <a:graphicData uri="http://schemas.openxmlformats.org/drawingml/2006/picture">
+                <pic:pic xmlns:pic="http://schemas.openxmlformats.org/drawingml/2006/picture">
+                  <pic:nvPicPr>
+                    <pic:cNvPr id="1" name=""/>
+                    <pic:cNvPicPr/>
+                  </pic:nvPicPr>
+                  <pic:blipFill>
+                    <a:blip r:embed="rId19"/>
+                    <a:stretch>
+                      <a:fillRect/>
+                    </a:stretch>
+                  </pic:blipFill>
+                  <pic:spPr>
+                    <a:xfrm>
+                      <a:off x="0" y="0"/>
+                      <a:ext cx="226871" cy="233173"/>
+                    </a:xfrm>
+                    <a:prstGeom prst="rect">
+                      <a:avLst/>
+                    </a:prstGeom>
+                  </pic:spPr>
+                </pic:pic>
+              </a:graphicData>
+            </a:graphic>
+          </wp:inline>
+        </w:drawing>
+      </w:r>
+      <w:r>
+        <w:t xml:space="preserve">) </w:t>
+      </w:r>
+      <w:r>
+        <w:t xml:space="preserve">to pin the visualization to your dashboard. You can </w:t>
+      </w:r>
+      <w:r>
+        <w:t xml:space="preserve">create a new dashboard or use </w:t>
+      </w:r>
+      <w:r>
+        <w:t xml:space="preserve">an </w:t>
+      </w:r>
+      <w:r>
+        <w:t xml:space="preserve">existing one. </w:t>
+      </w:r>
+    </w:p>
+    <w:p>
+      <w:pPr>
+        <w:pStyle w:val="ListParagraph"/>
+        <w:numPr>
+          <w:ilvl w:val="0"/>
+          <w:numId w:val="15"/>
+        </w:numPr>
+        <w:jc w:val="both"/>
+      </w:pPr>
+      <w:r>
+        <w:t xml:space="preserve">You can </w:t>
+      </w:r>
+      <w:r>
+        <w:t xml:space="preserve">share this </w:t>
+      </w:r>
+      <w:r>
+        <w:t>dashboard</w:t>
+      </w:r>
+      <w:r>
+        <w:t xml:space="preserve"> </w:t>
+      </w:r>
+      <w:r>
+        <w:t xml:space="preserve">with others by clicking on the share </w:t>
+      </w:r>
+      <w:r>
+        <w:t>icon</w:t>
+      </w:r>
+      <w:r>
+        <w:t xml:space="preserve"> (</w:t>
+      </w:r>
+      <w:r>
+        <w:rPr>
+          <w:noProof/>
+        </w:rPr>
+        <w:drawing>
+          <wp:inline distT="0" distB="0" distL="0" distR="0" wp14:anchorId="7A2B0659" wp14:editId="5F9F7912">
+            <wp:extent cx="129958" cy="122001"/>
+            <wp:effectExtent l="0" t="0" r="3810" b="0"/>
+            <wp:docPr id="5" name="Picture 5"/>
             <wp:cNvGraphicFramePr>
               <a:graphicFrameLocks xmlns:a="http://schemas.openxmlformats.org/drawingml/2006/main" noChangeAspect="1"/>
             </wp:cNvGraphicFramePr>
@@ -5208,92 +5300,6 @@
                   <pic:spPr>
                     <a:xfrm>
                       <a:off x="0" y="0"/>
-                      <a:ext cx="226871" cy="233173"/>
-                    </a:xfrm>
-                    <a:prstGeom prst="rect">
-                      <a:avLst/>
-                    </a:prstGeom>
-                  </pic:spPr>
-                </pic:pic>
-              </a:graphicData>
-            </a:graphic>
-          </wp:inline>
-        </w:drawing>
-      </w:r>
-      <w:r>
-        <w:t xml:space="preserve">) </w:t>
-      </w:r>
-      <w:r>
-        <w:t xml:space="preserve">to pin the visualization to your dashboard. You can </w:t>
-      </w:r>
-      <w:r>
-        <w:t xml:space="preserve">create a new dashboard or use </w:t>
-      </w:r>
-      <w:r>
-        <w:t xml:space="preserve">an </w:t>
-      </w:r>
-      <w:r>
-        <w:t xml:space="preserve">existing one. </w:t>
-      </w:r>
-    </w:p>
-    <w:p>
-      <w:pPr>
-        <w:pStyle w:val="ListParagraph"/>
-        <w:numPr>
-          <w:ilvl w:val="0"/>
-          <w:numId w:val="15"/>
-        </w:numPr>
-        <w:jc w:val="both"/>
-      </w:pPr>
-      <w:r>
-        <w:t xml:space="preserve">You can </w:t>
-      </w:r>
-      <w:r>
-        <w:t xml:space="preserve">share this </w:t>
-      </w:r>
-      <w:r>
-        <w:t>dashboard</w:t>
-      </w:r>
-      <w:r>
-        <w:t xml:space="preserve"> </w:t>
-      </w:r>
-      <w:r>
-        <w:t xml:space="preserve">with others by clicking on the share </w:t>
-      </w:r>
-      <w:r>
-        <w:t>icon</w:t>
-      </w:r>
-      <w:r>
-        <w:t xml:space="preserve"> (</w:t>
-      </w:r>
-      <w:r>
-        <w:rPr>
-          <w:noProof/>
-        </w:rPr>
-        <w:drawing>
-          <wp:inline distT="0" distB="0" distL="0" distR="0" wp14:anchorId="7A2B0659" wp14:editId="5F9F7912">
-            <wp:extent cx="129958" cy="122001"/>
-            <wp:effectExtent l="0" t="0" r="3810" b="0"/>
-            <wp:docPr id="5" name="Picture 5"/>
-            <wp:cNvGraphicFramePr>
-              <a:graphicFrameLocks xmlns:a="http://schemas.openxmlformats.org/drawingml/2006/main" noChangeAspect="1"/>
-            </wp:cNvGraphicFramePr>
-            <a:graphic xmlns:a="http://schemas.openxmlformats.org/drawingml/2006/main">
-              <a:graphicData uri="http://schemas.openxmlformats.org/drawingml/2006/picture">
-                <pic:pic xmlns:pic="http://schemas.openxmlformats.org/drawingml/2006/picture">
-                  <pic:nvPicPr>
-                    <pic:cNvPr id="1" name=""/>
-                    <pic:cNvPicPr/>
-                  </pic:nvPicPr>
-                  <pic:blipFill>
-                    <a:blip r:embed="rId21"/>
-                    <a:stretch>
-                      <a:fillRect/>
-                    </a:stretch>
-                  </pic:blipFill>
-                  <pic:spPr>
-                    <a:xfrm>
-                      <a:off x="0" y="0"/>
                       <a:ext cx="136394" cy="128043"/>
                     </a:xfrm>
                     <a:prstGeom prst="rect">
@@ -5363,12 +5369,7 @@
         <w:t>dashboard</w:t>
       </w:r>
       <w:r>
-        <w:t xml:space="preserve"> visualizations a</w:t>
-      </w:r>
-      <w:bookmarkStart w:id="4" w:name="_GoBack"/>
-      <w:bookmarkEnd w:id="4"/>
-      <w:r>
-        <w:t>re updated automatically.</w:t>
+        <w:t xml:space="preserve"> visualizations are updated automatically.</w:t>
       </w:r>
     </w:p>
     <w:p>
@@ -9209,7 +9210,7 @@
 </file>
 
 <file path=customXml/itemProps1.xml><?xml version="1.0" encoding="utf-8"?>
-<ds:datastoreItem xmlns:ds="http://schemas.openxmlformats.org/officeDocument/2006/customXml" ds:itemID="{3510399C-3CA5-4BB0-BAD5-348260C5959A}">
+<ds:datastoreItem xmlns:ds="http://schemas.openxmlformats.org/officeDocument/2006/customXml" ds:itemID="{79C649CA-D1E2-472E-89E9-16D81F16DD45}">
   <ds:schemaRefs>
     <ds:schemaRef ds:uri="http://schemas.openxmlformats.org/officeDocument/2006/bibliography"/>
   </ds:schemaRefs>

</xml_diff>